<commit_message>
adding new test cases
</commit_message>
<xml_diff>
--- a/src/SeleniumGrid/Selenium Grid.docx
+++ b/src/SeleniumGrid/Selenium Grid.docx
@@ -391,7 +391,7 @@
           <w:szCs w:val="24"/>
           <w:lang w:val="en-US" w:eastAsia="en-IN"/>
         </w:rPr>
-        <w:t>C:\&gt; java - jar [folderSeleniumGrid/selenium grid filename].jar hub</w:t>
+        <w:t>C:\&gt; java -jar [folderSeleniumGrid/selenium grid filename].jar hub</w:t>
       </w:r>
     </w:p>
     <w:p>
@@ -417,6 +417,8 @@
         </w:rPr>
         <w:t>Started the hub</w:t>
       </w:r>
+      <w:bookmarkStart w:id="0" w:name="_GoBack"/>
+      <w:bookmarkEnd w:id="0"/>
     </w:p>
     <w:p>
       <w:pPr>
@@ -510,6 +512,11 @@
     </w:p>
     <w:p>
       <w:pPr>
+        <w:numPr>
+          <w:ilvl w:val="0"/>
+          <w:numId w:val="2"/>
+        </w:numPr>
+        <w:ind w:left="840" w:leftChars="0" w:hanging="420" w:firstLineChars="0"/>
         <w:rPr>
           <w:rFonts w:hint="default" w:ascii="SimSun" w:hAnsi="SimSun" w:eastAsia="SimSun"/>
           <w:sz w:val="24"/>
@@ -517,8 +524,150 @@
           <w:lang w:val="en-US" w:eastAsia="en-IN"/>
         </w:rPr>
       </w:pPr>
-      <w:bookmarkStart w:id="0" w:name="_GoBack"/>
-      <w:bookmarkEnd w:id="0"/>
+      <w:r>
+        <w:rPr>
+          <w:rFonts w:hint="default" w:ascii="SimSun" w:hAnsi="SimSun" w:eastAsia="SimSun"/>
+          <w:sz w:val="24"/>
+          <w:szCs w:val="24"/>
+          <w:lang w:val="en-US" w:eastAsia="en-IN"/>
+        </w:rPr>
+        <w:tab/>
+        <w:t>Register Node from another machine (which u want as a node)</w:t>
+      </w:r>
+    </w:p>
+    <w:p>
+      <w:pPr>
+        <w:numPr>
+          <w:numId w:val="0"/>
+        </w:numPr>
+        <w:ind w:left="420" w:leftChars="0"/>
+        <w:rPr>
+          <w:rFonts w:hint="default" w:ascii="SimSun" w:hAnsi="SimSun" w:eastAsia="SimSun"/>
+          <w:sz w:val="24"/>
+          <w:szCs w:val="24"/>
+          <w:lang w:val="en-US" w:eastAsia="en-IN"/>
+        </w:rPr>
+      </w:pPr>
+      <w:r>
+        <w:rPr>
+          <w:rFonts w:hint="default" w:ascii="SimSun" w:hAnsi="SimSun" w:eastAsia="SimSun"/>
+          <w:sz w:val="24"/>
+          <w:szCs w:val="24"/>
+          <w:lang w:val="en-US" w:eastAsia="en-IN"/>
+        </w:rPr>
+        <w:tab/>
+        <w:t/>
+      </w:r>
+      <w:r>
+        <w:rPr>
+          <w:rFonts w:hint="default" w:ascii="SimSun" w:hAnsi="SimSun" w:eastAsia="SimSun"/>
+          <w:sz w:val="24"/>
+          <w:szCs w:val="24"/>
+          <w:lang w:val="en-US" w:eastAsia="en-IN"/>
+        </w:rPr>
+        <w:tab/>
+        <w:t xml:space="preserve">Download that selenium grid jar file also in node machine to </w:t>
+      </w:r>
+      <w:r>
+        <w:rPr>
+          <w:rFonts w:hint="default" w:ascii="SimSun" w:hAnsi="SimSun" w:eastAsia="SimSun"/>
+          <w:sz w:val="24"/>
+          <w:szCs w:val="24"/>
+          <w:lang w:val="en-US" w:eastAsia="en-IN"/>
+        </w:rPr>
+        <w:tab/>
+        <w:t/>
+      </w:r>
+      <w:r>
+        <w:rPr>
+          <w:rFonts w:hint="default" w:ascii="SimSun" w:hAnsi="SimSun" w:eastAsia="SimSun"/>
+          <w:sz w:val="24"/>
+          <w:szCs w:val="24"/>
+          <w:lang w:val="en-US" w:eastAsia="en-IN"/>
+        </w:rPr>
+        <w:tab/>
+        <w:t>register the node to selenium.</w:t>
+      </w:r>
+    </w:p>
+    <w:p>
+      <w:pPr>
+        <w:numPr>
+          <w:numId w:val="0"/>
+        </w:numPr>
+        <w:ind w:left="420" w:leftChars="0"/>
+        <w:rPr>
+          <w:rFonts w:hint="default" w:ascii="SimSun" w:hAnsi="SimSun" w:eastAsia="SimSun" w:cs="SimSun"/>
+          <w:sz w:val="24"/>
+          <w:szCs w:val="24"/>
+          <w:lang w:val="en-US" w:eastAsia="en-IN"/>
+        </w:rPr>
+      </w:pPr>
+      <w:r>
+        <w:rPr>
+          <w:rFonts w:hint="default" w:ascii="SimSun" w:hAnsi="SimSun" w:eastAsia="SimSun"/>
+          <w:sz w:val="24"/>
+          <w:szCs w:val="24"/>
+          <w:lang w:val="en-US" w:eastAsia="en-IN"/>
+        </w:rPr>
+        <w:tab/>
+        <w:t xml:space="preserve">Commond: java -jar </w:t>
+      </w:r>
+      <w:r>
+        <w:rPr>
+          <w:rFonts w:hint="default" w:ascii="SimSun" w:hAnsi="SimSun" w:eastAsia="SimSun" w:cs="SimSun"/>
+          <w:sz w:val="24"/>
+          <w:szCs w:val="24"/>
+          <w:lang w:val="en-US" w:eastAsia="en-IN"/>
+        </w:rPr>
+        <w:t xml:space="preserve">[folderSeleniumGrid/selenium grid </w:t>
+      </w:r>
+      <w:r>
+        <w:rPr>
+          <w:rFonts w:hint="default" w:ascii="SimSun" w:hAnsi="SimSun" w:eastAsia="SimSun" w:cs="SimSun"/>
+          <w:sz w:val="24"/>
+          <w:szCs w:val="24"/>
+          <w:lang w:val="en-US" w:eastAsia="en-IN"/>
+        </w:rPr>
+        <w:tab/>
+        <w:t>filename].jar webdriver hub IP/grid/register address -port 5566</w:t>
+      </w:r>
+    </w:p>
+    <w:p>
+      <w:pPr>
+        <w:numPr>
+          <w:numId w:val="0"/>
+        </w:numPr>
+        <w:ind w:left="420" w:leftChars="0"/>
+        <w:rPr>
+          <w:rFonts w:hint="default" w:ascii="SimSun" w:hAnsi="SimSun" w:eastAsia="SimSun" w:cs="SimSun"/>
+          <w:sz w:val="24"/>
+          <w:szCs w:val="24"/>
+          <w:lang w:val="en-US" w:eastAsia="en-IN"/>
+        </w:rPr>
+      </w:pPr>
+    </w:p>
+    <w:p>
+      <w:pPr>
+        <w:numPr>
+          <w:numId w:val="0"/>
+        </w:numPr>
+        <w:ind w:left="420" w:leftChars="0"/>
+        <w:rPr>
+          <w:rFonts w:hint="default" w:ascii="SimSun" w:hAnsi="SimSun" w:eastAsia="SimSun" w:cs="SimSun"/>
+          <w:sz w:val="24"/>
+          <w:szCs w:val="24"/>
+          <w:lang w:val="en-US" w:eastAsia="en-IN"/>
+        </w:rPr>
+      </w:pPr>
+      <w:r>
+        <w:rPr>
+          <w:rFonts w:hint="default" w:ascii="SimSun" w:hAnsi="SimSun" w:eastAsia="SimSun" w:cs="SimSun"/>
+          <w:sz w:val="24"/>
+          <w:szCs w:val="24"/>
+          <w:lang w:val="en-US" w:eastAsia="en-IN"/>
+        </w:rPr>
+        <w:t>But for doing this you should confirm that java is installed on the node machine. And add to the enviroment path.</w:t>
+      </w:r>
     </w:p>
     <w:sectPr>
       <w:pgSz w:w="11906" w:h="16838"/>
@@ -677,7 +826,7 @@
     <w:lsdException w:unhideWhenUsed="0" w:uiPriority="0" w:semiHidden="0" w:name="Body Text Indent 2"/>
     <w:lsdException w:unhideWhenUsed="0" w:uiPriority="0" w:semiHidden="0" w:name="Body Text Indent 3"/>
     <w:lsdException w:unhideWhenUsed="0" w:uiPriority="0" w:semiHidden="0" w:name="Block Text"/>
-    <w:lsdException w:unhideWhenUsed="0" w:uiPriority="0" w:semiHidden="0" w:name="Hyperlink"/>
+    <w:lsdException w:qFormat="1" w:unhideWhenUsed="0" w:uiPriority="0" w:semiHidden="0" w:name="Hyperlink"/>
     <w:lsdException w:unhideWhenUsed="0" w:uiPriority="0" w:semiHidden="0" w:name="FollowedHyperlink"/>
     <w:lsdException w:qFormat="1" w:unhideWhenUsed="0" w:uiPriority="0" w:semiHidden="0" w:name="Strong"/>
     <w:lsdException w:qFormat="1" w:unhideWhenUsed="0" w:uiPriority="0" w:semiHidden="0" w:name="Emphasis"/>
@@ -873,6 +1022,7 @@
   <w:style w:type="character" w:styleId="4">
     <w:name w:val="Hyperlink"/>
     <w:basedOn w:val="2"/>
+    <w:qFormat/>
     <w:uiPriority w:val="0"/>
     <w:rPr>
       <w:color w:val="0000FF"/>

</xml_diff>